<commit_message>
Phase A Day 1: project initialization
</commit_message>
<xml_diff>
--- a/Flow.docx
+++ b/Flow.docx
@@ -3379,6 +3379,1829 @@
     </w:p>
     <w:p>
       <w:pPr>
+        <w:pStyle w:val="Heading3"/>
+        <w:rPr>
+          <w:sz w:val="20"/>
+          <w:szCs w:val="20"/>
+        </w:rPr>
+      </w:pPr>
+      <w:r>
+        <w:rPr>
+          <w:rFonts w:ascii="Segoe UI Emoji" w:hAnsi="Segoe UI Emoji" w:cs="Segoe UI Emoji"/>
+          <w:sz w:val="20"/>
+          <w:szCs w:val="20"/>
+        </w:rPr>
+        <w:lastRenderedPageBreak/>
+        <w:t>🗓</w:t>
+      </w:r>
+      <w:r>
+        <w:rPr>
+          <w:sz w:val="20"/>
+          <w:szCs w:val="20"/>
+        </w:rPr>
+        <w:t>️ Phase 0 → 14 Days Mini Schedule (Foundation Setup)</w:t>
+      </w:r>
+    </w:p>
+    <w:p>
+      <w:pPr>
+        <w:pStyle w:val="NormalWeb"/>
+        <w:rPr>
+          <w:sz w:val="20"/>
+          <w:szCs w:val="20"/>
+        </w:rPr>
+      </w:pPr>
+      <w:r>
+        <w:rPr>
+          <w:rStyle w:val="Strong"/>
+          <w:rFonts w:ascii="Segoe UI Emoji" w:eastAsiaTheme="majorEastAsia" w:hAnsi="Segoe UI Emoji" w:cs="Segoe UI Emoji"/>
+          <w:sz w:val="20"/>
+          <w:szCs w:val="20"/>
+        </w:rPr>
+        <w:t>🔹</w:t>
+      </w:r>
+      <w:r>
+        <w:rPr>
+          <w:rStyle w:val="Strong"/>
+          <w:rFonts w:eastAsiaTheme="majorEastAsia"/>
+          <w:sz w:val="20"/>
+          <w:szCs w:val="20"/>
+        </w:rPr>
+        <w:t xml:space="preserve"> Week 1 → Environment &amp; Basics</w:t>
+      </w:r>
+    </w:p>
+    <w:p>
+      <w:pPr>
+        <w:pStyle w:val="NormalWeb"/>
+        <w:numPr>
+          <w:ilvl w:val="0"/>
+          <w:numId w:val="12"/>
+        </w:numPr>
+        <w:rPr>
+          <w:sz w:val="20"/>
+          <w:szCs w:val="20"/>
+        </w:rPr>
+      </w:pPr>
+      <w:r>
+        <w:rPr>
+          <w:rStyle w:val="Strong"/>
+          <w:rFonts w:eastAsiaTheme="majorEastAsia"/>
+          <w:sz w:val="20"/>
+          <w:szCs w:val="20"/>
+        </w:rPr>
+        <w:t>Day 1:</w:t>
+      </w:r>
+    </w:p>
+    <w:p>
+      <w:pPr>
+        <w:pStyle w:val="NormalWeb"/>
+        <w:numPr>
+          <w:ilvl w:val="1"/>
+          <w:numId w:val="12"/>
+        </w:numPr>
+        <w:rPr>
+          <w:sz w:val="20"/>
+          <w:szCs w:val="20"/>
+        </w:rPr>
+      </w:pPr>
+      <w:r>
+        <w:rPr>
+          <w:sz w:val="20"/>
+          <w:szCs w:val="20"/>
+        </w:rPr>
+        <w:t xml:space="preserve">GitHub account setup + new repo </w:t>
+      </w:r>
+      <w:r>
+        <w:rPr>
+          <w:rStyle w:val="HTMLCode"/>
+        </w:rPr>
+        <w:t>cloud-security-platform</w:t>
+      </w:r>
+      <w:r>
+        <w:rPr>
+          <w:sz w:val="20"/>
+          <w:szCs w:val="20"/>
+        </w:rPr>
+        <w:t xml:space="preserve"> create. </w:t>
+      </w:r>
+      <w:r>
+        <w:rPr>
+          <w:rFonts w:ascii="Segoe UI Emoji" w:hAnsi="Segoe UI Emoji" w:cs="Segoe UI Emoji"/>
+          <w:sz w:val="20"/>
+          <w:szCs w:val="20"/>
+        </w:rPr>
+        <w:t>✅</w:t>
+      </w:r>
+    </w:p>
+    <w:p>
+      <w:pPr>
+        <w:pStyle w:val="NormalWeb"/>
+        <w:numPr>
+          <w:ilvl w:val="1"/>
+          <w:numId w:val="12"/>
+        </w:numPr>
+        <w:rPr>
+          <w:sz w:val="20"/>
+          <w:szCs w:val="20"/>
+        </w:rPr>
+      </w:pPr>
+      <w:r>
+        <w:rPr>
+          <w:sz w:val="20"/>
+          <w:szCs w:val="20"/>
+        </w:rPr>
+        <w:t xml:space="preserve">Git basics </w:t>
+      </w:r>
+      <w:proofErr w:type="spellStart"/>
+      <w:r>
+        <w:rPr>
+          <w:sz w:val="20"/>
+          <w:szCs w:val="20"/>
+        </w:rPr>
+        <w:t>seekho</w:t>
+      </w:r>
+      <w:proofErr w:type="spellEnd"/>
+      <w:r>
+        <w:rPr>
+          <w:sz w:val="20"/>
+          <w:szCs w:val="20"/>
+        </w:rPr>
+        <w:t xml:space="preserve"> (commit, push, branch). </w:t>
+      </w:r>
+      <w:r>
+        <w:rPr>
+          <w:rFonts w:ascii="Segoe UI Emoji" w:hAnsi="Segoe UI Emoji" w:cs="Segoe UI Emoji"/>
+          <w:sz w:val="20"/>
+          <w:szCs w:val="20"/>
+        </w:rPr>
+        <w:t>✅</w:t>
+      </w:r>
+    </w:p>
+    <w:p>
+      <w:pPr>
+        <w:pStyle w:val="NormalWeb"/>
+        <w:numPr>
+          <w:ilvl w:val="0"/>
+          <w:numId w:val="12"/>
+        </w:numPr>
+        <w:rPr>
+          <w:sz w:val="20"/>
+          <w:szCs w:val="20"/>
+        </w:rPr>
+      </w:pPr>
+      <w:r>
+        <w:rPr>
+          <w:rStyle w:val="Strong"/>
+          <w:rFonts w:eastAsiaTheme="majorEastAsia"/>
+          <w:sz w:val="20"/>
+          <w:szCs w:val="20"/>
+        </w:rPr>
+        <w:t>Day 2:</w:t>
+      </w:r>
+    </w:p>
+    <w:p>
+      <w:pPr>
+        <w:pStyle w:val="NormalWeb"/>
+        <w:numPr>
+          <w:ilvl w:val="1"/>
+          <w:numId w:val="12"/>
+        </w:numPr>
+        <w:rPr>
+          <w:sz w:val="20"/>
+          <w:szCs w:val="20"/>
+        </w:rPr>
+      </w:pPr>
+      <w:r>
+        <w:rPr>
+          <w:sz w:val="20"/>
+          <w:szCs w:val="20"/>
+        </w:rPr>
+        <w:t xml:space="preserve">AWS Free Tier account create + billing alert set </w:t>
+      </w:r>
+      <w:proofErr w:type="spellStart"/>
+      <w:r>
+        <w:rPr>
+          <w:sz w:val="20"/>
+          <w:szCs w:val="20"/>
+        </w:rPr>
+        <w:t>karna</w:t>
+      </w:r>
+      <w:proofErr w:type="spellEnd"/>
+      <w:r>
+        <w:rPr>
+          <w:sz w:val="20"/>
+          <w:szCs w:val="20"/>
+        </w:rPr>
+        <w:t xml:space="preserve"> (</w:t>
+      </w:r>
+      <w:proofErr w:type="spellStart"/>
+      <w:r>
+        <w:rPr>
+          <w:sz w:val="20"/>
+          <w:szCs w:val="20"/>
+        </w:rPr>
+        <w:t>taaki</w:t>
+      </w:r>
+      <w:proofErr w:type="spellEnd"/>
+      <w:r>
+        <w:rPr>
+          <w:sz w:val="20"/>
+          <w:szCs w:val="20"/>
+        </w:rPr>
+        <w:t xml:space="preserve"> charges </w:t>
+      </w:r>
+      <w:proofErr w:type="spellStart"/>
+      <w:r>
+        <w:rPr>
+          <w:sz w:val="20"/>
+          <w:szCs w:val="20"/>
+        </w:rPr>
+        <w:t>na</w:t>
+      </w:r>
+      <w:proofErr w:type="spellEnd"/>
+      <w:r>
+        <w:rPr>
+          <w:sz w:val="20"/>
+          <w:szCs w:val="20"/>
+        </w:rPr>
+        <w:t xml:space="preserve"> bane).</w:t>
+      </w:r>
+      <w:r>
+        <w:rPr>
+          <w:rFonts w:ascii="Segoe UI Emoji" w:hAnsi="Segoe UI Emoji" w:cs="Segoe UI Emoji"/>
+          <w:sz w:val="20"/>
+          <w:szCs w:val="20"/>
+        </w:rPr>
+        <w:t xml:space="preserve"> ✅</w:t>
+      </w:r>
+    </w:p>
+    <w:p>
+      <w:pPr>
+        <w:pStyle w:val="NormalWeb"/>
+        <w:numPr>
+          <w:ilvl w:val="1"/>
+          <w:numId w:val="12"/>
+        </w:numPr>
+        <w:rPr>
+          <w:sz w:val="20"/>
+          <w:szCs w:val="20"/>
+        </w:rPr>
+      </w:pPr>
+      <w:r>
+        <w:rPr>
+          <w:sz w:val="20"/>
+          <w:szCs w:val="20"/>
+        </w:rPr>
+        <w:t xml:space="preserve">IAM basics </w:t>
+      </w:r>
+      <w:proofErr w:type="spellStart"/>
+      <w:r>
+        <w:rPr>
+          <w:sz w:val="20"/>
+          <w:szCs w:val="20"/>
+        </w:rPr>
+        <w:t>samjho</w:t>
+      </w:r>
+      <w:proofErr w:type="spellEnd"/>
+      <w:r>
+        <w:rPr>
+          <w:sz w:val="20"/>
+          <w:szCs w:val="20"/>
+        </w:rPr>
+        <w:t xml:space="preserve"> (user, role, access key).</w:t>
+      </w:r>
+      <w:r>
+        <w:rPr>
+          <w:rFonts w:ascii="Segoe UI Emoji" w:hAnsi="Segoe UI Emoji" w:cs="Segoe UI Emoji"/>
+          <w:sz w:val="20"/>
+          <w:szCs w:val="20"/>
+        </w:rPr>
+        <w:t xml:space="preserve"> ✅</w:t>
+      </w:r>
+    </w:p>
+    <w:p>
+      <w:pPr>
+        <w:pStyle w:val="NormalWeb"/>
+        <w:numPr>
+          <w:ilvl w:val="0"/>
+          <w:numId w:val="12"/>
+        </w:numPr>
+        <w:rPr>
+          <w:sz w:val="20"/>
+          <w:szCs w:val="20"/>
+        </w:rPr>
+      </w:pPr>
+      <w:r>
+        <w:rPr>
+          <w:rStyle w:val="Strong"/>
+          <w:rFonts w:eastAsiaTheme="majorEastAsia"/>
+          <w:sz w:val="20"/>
+          <w:szCs w:val="20"/>
+        </w:rPr>
+        <w:t>Day 3:</w:t>
+      </w:r>
+    </w:p>
+    <w:p>
+      <w:pPr>
+        <w:pStyle w:val="NormalWeb"/>
+        <w:numPr>
+          <w:ilvl w:val="1"/>
+          <w:numId w:val="12"/>
+        </w:numPr>
+        <w:rPr>
+          <w:sz w:val="20"/>
+          <w:szCs w:val="20"/>
+        </w:rPr>
+      </w:pPr>
+      <w:r>
+        <w:rPr>
+          <w:sz w:val="20"/>
+          <w:szCs w:val="20"/>
+        </w:rPr>
+        <w:t>AWS CLI install &amp; configure (</w:t>
+      </w:r>
+      <w:proofErr w:type="spellStart"/>
+      <w:r>
+        <w:rPr>
+          <w:rStyle w:val="HTMLCode"/>
+        </w:rPr>
+        <w:t>aws</w:t>
+      </w:r>
+      <w:proofErr w:type="spellEnd"/>
+      <w:r>
+        <w:rPr>
+          <w:rStyle w:val="HTMLCode"/>
+        </w:rPr>
+        <w:t xml:space="preserve"> configure</w:t>
+      </w:r>
+      <w:r>
+        <w:rPr>
+          <w:sz w:val="20"/>
+          <w:szCs w:val="20"/>
+        </w:rPr>
+        <w:t>).</w:t>
+      </w:r>
+      <w:r>
+        <w:rPr>
+          <w:rFonts w:ascii="Segoe UI Emoji" w:hAnsi="Segoe UI Emoji" w:cs="Segoe UI Emoji"/>
+          <w:sz w:val="20"/>
+          <w:szCs w:val="20"/>
+        </w:rPr>
+        <w:t xml:space="preserve"> ✅</w:t>
+      </w:r>
+    </w:p>
+    <w:p>
+      <w:pPr>
+        <w:pStyle w:val="NormalWeb"/>
+        <w:numPr>
+          <w:ilvl w:val="1"/>
+          <w:numId w:val="12"/>
+        </w:numPr>
+        <w:rPr>
+          <w:sz w:val="20"/>
+          <w:szCs w:val="20"/>
+        </w:rPr>
+      </w:pPr>
+      <w:r>
+        <w:rPr>
+          <w:sz w:val="20"/>
+          <w:szCs w:val="20"/>
+        </w:rPr>
+        <w:t xml:space="preserve">Test: </w:t>
+      </w:r>
+      <w:proofErr w:type="spellStart"/>
+      <w:r>
+        <w:rPr>
+          <w:rStyle w:val="HTMLCode"/>
+        </w:rPr>
+        <w:t>aws</w:t>
+      </w:r>
+      <w:proofErr w:type="spellEnd"/>
+      <w:r>
+        <w:rPr>
+          <w:rStyle w:val="HTMLCode"/>
+        </w:rPr>
+        <w:t xml:space="preserve"> s3 ls</w:t>
+      </w:r>
+      <w:r>
+        <w:rPr>
+          <w:sz w:val="20"/>
+          <w:szCs w:val="20"/>
+        </w:rPr>
+        <w:t xml:space="preserve"> → buckets list </w:t>
+      </w:r>
+      <w:proofErr w:type="spellStart"/>
+      <w:r>
+        <w:rPr>
+          <w:sz w:val="20"/>
+          <w:szCs w:val="20"/>
+        </w:rPr>
+        <w:t>honi</w:t>
+      </w:r>
+      <w:proofErr w:type="spellEnd"/>
+      <w:r>
+        <w:rPr>
+          <w:sz w:val="20"/>
+          <w:szCs w:val="20"/>
+        </w:rPr>
+        <w:t xml:space="preserve"> </w:t>
+      </w:r>
+      <w:proofErr w:type="spellStart"/>
+      <w:r>
+        <w:rPr>
+          <w:sz w:val="20"/>
+          <w:szCs w:val="20"/>
+        </w:rPr>
+        <w:t>chahiye</w:t>
+      </w:r>
+      <w:proofErr w:type="spellEnd"/>
+      <w:r>
+        <w:rPr>
+          <w:sz w:val="20"/>
+          <w:szCs w:val="20"/>
+        </w:rPr>
+        <w:t>.</w:t>
+      </w:r>
+      <w:r>
+        <w:rPr>
+          <w:rFonts w:ascii="Segoe UI Emoji" w:hAnsi="Segoe UI Emoji" w:cs="Segoe UI Emoji"/>
+          <w:sz w:val="20"/>
+          <w:szCs w:val="20"/>
+        </w:rPr>
+        <w:t xml:space="preserve"> ✅</w:t>
+      </w:r>
+    </w:p>
+    <w:p>
+      <w:pPr>
+        <w:pStyle w:val="NormalWeb"/>
+        <w:numPr>
+          <w:ilvl w:val="0"/>
+          <w:numId w:val="12"/>
+        </w:numPr>
+        <w:rPr>
+          <w:sz w:val="20"/>
+          <w:szCs w:val="20"/>
+        </w:rPr>
+      </w:pPr>
+      <w:r>
+        <w:rPr>
+          <w:rStyle w:val="Strong"/>
+          <w:rFonts w:eastAsiaTheme="majorEastAsia"/>
+          <w:sz w:val="20"/>
+          <w:szCs w:val="20"/>
+        </w:rPr>
+        <w:t>Day 4:</w:t>
+      </w:r>
+    </w:p>
+    <w:p>
+      <w:pPr>
+        <w:pStyle w:val="NormalWeb"/>
+        <w:numPr>
+          <w:ilvl w:val="1"/>
+          <w:numId w:val="12"/>
+        </w:numPr>
+        <w:rPr>
+          <w:sz w:val="20"/>
+          <w:szCs w:val="20"/>
+        </w:rPr>
+      </w:pPr>
+      <w:r>
+        <w:rPr>
+          <w:sz w:val="20"/>
+          <w:szCs w:val="20"/>
+        </w:rPr>
+        <w:t xml:space="preserve">Python install/update + virtual environment setup </w:t>
+      </w:r>
+      <w:proofErr w:type="spellStart"/>
+      <w:r>
+        <w:rPr>
+          <w:sz w:val="20"/>
+          <w:szCs w:val="20"/>
+        </w:rPr>
+        <w:t>seekho</w:t>
+      </w:r>
+      <w:proofErr w:type="spellEnd"/>
+      <w:r>
+        <w:rPr>
+          <w:sz w:val="20"/>
+          <w:szCs w:val="20"/>
+        </w:rPr>
+        <w:t>.</w:t>
+      </w:r>
+      <w:r>
+        <w:rPr>
+          <w:rFonts w:ascii="Segoe UI Emoji" w:hAnsi="Segoe UI Emoji" w:cs="Segoe UI Emoji"/>
+          <w:sz w:val="20"/>
+          <w:szCs w:val="20"/>
+        </w:rPr>
+        <w:t xml:space="preserve"> ✅</w:t>
+      </w:r>
+    </w:p>
+    <w:p>
+      <w:pPr>
+        <w:pStyle w:val="NormalWeb"/>
+        <w:numPr>
+          <w:ilvl w:val="1"/>
+          <w:numId w:val="12"/>
+        </w:numPr>
+        <w:rPr>
+          <w:sz w:val="20"/>
+          <w:szCs w:val="20"/>
+        </w:rPr>
+      </w:pPr>
+      <w:r>
+        <w:rPr>
+          <w:sz w:val="20"/>
+          <w:szCs w:val="20"/>
+        </w:rPr>
+        <w:t xml:space="preserve">Test </w:t>
+      </w:r>
+      <w:proofErr w:type="spellStart"/>
+      <w:r>
+        <w:rPr>
+          <w:sz w:val="20"/>
+          <w:szCs w:val="20"/>
+        </w:rPr>
+        <w:t>ek</w:t>
+      </w:r>
+      <w:proofErr w:type="spellEnd"/>
+      <w:r>
+        <w:rPr>
+          <w:sz w:val="20"/>
+          <w:szCs w:val="20"/>
+        </w:rPr>
+        <w:t xml:space="preserve"> </w:t>
+      </w:r>
+      <w:proofErr w:type="spellStart"/>
+      <w:r>
+        <w:rPr>
+          <w:sz w:val="20"/>
+          <w:szCs w:val="20"/>
+        </w:rPr>
+        <w:t>chhota</w:t>
+      </w:r>
+      <w:proofErr w:type="spellEnd"/>
+      <w:r>
+        <w:rPr>
+          <w:sz w:val="20"/>
+          <w:szCs w:val="20"/>
+        </w:rPr>
+        <w:t xml:space="preserve"> script run karo.</w:t>
+      </w:r>
+      <w:r>
+        <w:rPr>
+          <w:rFonts w:ascii="Segoe UI Emoji" w:hAnsi="Segoe UI Emoji" w:cs="Segoe UI Emoji"/>
+          <w:sz w:val="20"/>
+          <w:szCs w:val="20"/>
+        </w:rPr>
+        <w:t xml:space="preserve"> ✅</w:t>
+      </w:r>
+    </w:p>
+    <w:p>
+      <w:pPr>
+        <w:pStyle w:val="NormalWeb"/>
+        <w:numPr>
+          <w:ilvl w:val="0"/>
+          <w:numId w:val="12"/>
+        </w:numPr>
+        <w:rPr>
+          <w:sz w:val="20"/>
+          <w:szCs w:val="20"/>
+        </w:rPr>
+      </w:pPr>
+      <w:r>
+        <w:rPr>
+          <w:rStyle w:val="Strong"/>
+          <w:rFonts w:eastAsiaTheme="majorEastAsia"/>
+          <w:sz w:val="20"/>
+          <w:szCs w:val="20"/>
+        </w:rPr>
+        <w:t>Day 5:</w:t>
+      </w:r>
+    </w:p>
+    <w:p>
+      <w:pPr>
+        <w:pStyle w:val="NormalWeb"/>
+        <w:numPr>
+          <w:ilvl w:val="1"/>
+          <w:numId w:val="12"/>
+        </w:numPr>
+        <w:rPr>
+          <w:sz w:val="20"/>
+          <w:szCs w:val="20"/>
+        </w:rPr>
+      </w:pPr>
+      <w:r>
+        <w:rPr>
+          <w:sz w:val="20"/>
+          <w:szCs w:val="20"/>
+        </w:rPr>
+        <w:t>boto3 install (</w:t>
+      </w:r>
+      <w:r>
+        <w:rPr>
+          <w:rStyle w:val="HTMLCode"/>
+        </w:rPr>
+        <w:t>pip install boto3</w:t>
+      </w:r>
+      <w:r>
+        <w:rPr>
+          <w:sz w:val="20"/>
+          <w:szCs w:val="20"/>
+        </w:rPr>
+        <w:t>).</w:t>
+      </w:r>
+      <w:r>
+        <w:rPr>
+          <w:rFonts w:ascii="Segoe UI Emoji" w:hAnsi="Segoe UI Emoji" w:cs="Segoe UI Emoji"/>
+          <w:sz w:val="20"/>
+          <w:szCs w:val="20"/>
+        </w:rPr>
+        <w:t xml:space="preserve"> ✅</w:t>
+      </w:r>
+    </w:p>
+    <w:p>
+      <w:pPr>
+        <w:pStyle w:val="NormalWeb"/>
+        <w:numPr>
+          <w:ilvl w:val="1"/>
+          <w:numId w:val="12"/>
+        </w:numPr>
+        <w:rPr>
+          <w:sz w:val="20"/>
+          <w:szCs w:val="20"/>
+        </w:rPr>
+      </w:pPr>
+      <w:r>
+        <w:rPr>
+          <w:sz w:val="20"/>
+          <w:szCs w:val="20"/>
+        </w:rPr>
+        <w:t xml:space="preserve">Script </w:t>
+      </w:r>
+      <w:proofErr w:type="spellStart"/>
+      <w:r>
+        <w:rPr>
+          <w:sz w:val="20"/>
+          <w:szCs w:val="20"/>
+        </w:rPr>
+        <w:t>likho</w:t>
+      </w:r>
+      <w:proofErr w:type="spellEnd"/>
+      <w:r>
+        <w:rPr>
+          <w:sz w:val="20"/>
+          <w:szCs w:val="20"/>
+        </w:rPr>
+        <w:t xml:space="preserve"> jo AWS S3 buckets list </w:t>
+      </w:r>
+      <w:proofErr w:type="spellStart"/>
+      <w:r>
+        <w:rPr>
+          <w:sz w:val="20"/>
+          <w:szCs w:val="20"/>
+        </w:rPr>
+        <w:t>kare</w:t>
+      </w:r>
+      <w:proofErr w:type="spellEnd"/>
+      <w:r>
+        <w:rPr>
+          <w:sz w:val="20"/>
+          <w:szCs w:val="20"/>
+        </w:rPr>
+        <w:t>.</w:t>
+      </w:r>
+      <w:r>
+        <w:rPr>
+          <w:rFonts w:ascii="Segoe UI Emoji" w:hAnsi="Segoe UI Emoji" w:cs="Segoe UI Emoji"/>
+          <w:sz w:val="20"/>
+          <w:szCs w:val="20"/>
+        </w:rPr>
+        <w:t xml:space="preserve"> ✅</w:t>
+      </w:r>
+    </w:p>
+    <w:p>
+      <w:pPr>
+        <w:pStyle w:val="NormalWeb"/>
+        <w:numPr>
+          <w:ilvl w:val="0"/>
+          <w:numId w:val="12"/>
+        </w:numPr>
+        <w:rPr>
+          <w:sz w:val="20"/>
+          <w:szCs w:val="20"/>
+        </w:rPr>
+      </w:pPr>
+      <w:r>
+        <w:rPr>
+          <w:rStyle w:val="Strong"/>
+          <w:rFonts w:eastAsiaTheme="majorEastAsia"/>
+          <w:sz w:val="20"/>
+          <w:szCs w:val="20"/>
+        </w:rPr>
+        <w:t>Day 6:</w:t>
+      </w:r>
+    </w:p>
+    <w:p>
+      <w:pPr>
+        <w:pStyle w:val="NormalWeb"/>
+        <w:numPr>
+          <w:ilvl w:val="1"/>
+          <w:numId w:val="12"/>
+        </w:numPr>
+        <w:rPr>
+          <w:sz w:val="20"/>
+          <w:szCs w:val="20"/>
+        </w:rPr>
+      </w:pPr>
+      <w:r>
+        <w:rPr>
+          <w:sz w:val="20"/>
+          <w:szCs w:val="20"/>
+        </w:rPr>
+        <w:t xml:space="preserve">Node.js + </w:t>
+      </w:r>
+      <w:proofErr w:type="spellStart"/>
+      <w:r>
+        <w:rPr>
+          <w:sz w:val="20"/>
+          <w:szCs w:val="20"/>
+        </w:rPr>
+        <w:t>npm</w:t>
+      </w:r>
+      <w:proofErr w:type="spellEnd"/>
+      <w:r>
+        <w:rPr>
+          <w:sz w:val="20"/>
+          <w:szCs w:val="20"/>
+        </w:rPr>
+        <w:t xml:space="preserve"> install.</w:t>
+      </w:r>
+      <w:r>
+        <w:rPr>
+          <w:rFonts w:ascii="Segoe UI Emoji" w:hAnsi="Segoe UI Emoji" w:cs="Segoe UI Emoji"/>
+          <w:sz w:val="20"/>
+          <w:szCs w:val="20"/>
+        </w:rPr>
+        <w:t xml:space="preserve"> ✅</w:t>
+      </w:r>
+    </w:p>
+    <w:p>
+      <w:pPr>
+        <w:pStyle w:val="NormalWeb"/>
+        <w:numPr>
+          <w:ilvl w:val="1"/>
+          <w:numId w:val="12"/>
+        </w:numPr>
+        <w:rPr>
+          <w:sz w:val="20"/>
+          <w:szCs w:val="20"/>
+        </w:rPr>
+      </w:pPr>
+      <w:proofErr w:type="spellStart"/>
+      <w:r>
+        <w:rPr>
+          <w:sz w:val="20"/>
+          <w:szCs w:val="20"/>
+        </w:rPr>
+        <w:t>Ek</w:t>
+      </w:r>
+      <w:proofErr w:type="spellEnd"/>
+      <w:r>
+        <w:rPr>
+          <w:sz w:val="20"/>
+          <w:szCs w:val="20"/>
+        </w:rPr>
+        <w:t xml:space="preserve"> “Hello World” React app </w:t>
+      </w:r>
+      <w:proofErr w:type="spellStart"/>
+      <w:r>
+        <w:rPr>
+          <w:sz w:val="20"/>
+          <w:szCs w:val="20"/>
+        </w:rPr>
+        <w:t>banao</w:t>
+      </w:r>
+      <w:proofErr w:type="spellEnd"/>
+      <w:r>
+        <w:rPr>
+          <w:sz w:val="20"/>
+          <w:szCs w:val="20"/>
+        </w:rPr>
+        <w:t>.</w:t>
+      </w:r>
+      <w:r>
+        <w:rPr>
+          <w:rFonts w:ascii="Segoe UI Emoji" w:hAnsi="Segoe UI Emoji" w:cs="Segoe UI Emoji"/>
+          <w:sz w:val="20"/>
+          <w:szCs w:val="20"/>
+        </w:rPr>
+        <w:t xml:space="preserve"> ❌ PENDING</w:t>
+      </w:r>
+    </w:p>
+    <w:p>
+      <w:pPr>
+        <w:pStyle w:val="NormalWeb"/>
+        <w:numPr>
+          <w:ilvl w:val="0"/>
+          <w:numId w:val="12"/>
+        </w:numPr>
+        <w:rPr>
+          <w:sz w:val="20"/>
+          <w:szCs w:val="20"/>
+        </w:rPr>
+      </w:pPr>
+      <w:r>
+        <w:rPr>
+          <w:rStyle w:val="Strong"/>
+          <w:rFonts w:eastAsiaTheme="majorEastAsia"/>
+          <w:sz w:val="20"/>
+          <w:szCs w:val="20"/>
+        </w:rPr>
+        <w:t>Day 7:</w:t>
+      </w:r>
+    </w:p>
+    <w:p>
+      <w:pPr>
+        <w:pStyle w:val="NormalWeb"/>
+        <w:numPr>
+          <w:ilvl w:val="1"/>
+          <w:numId w:val="12"/>
+        </w:numPr>
+        <w:rPr>
+          <w:sz w:val="20"/>
+          <w:szCs w:val="20"/>
+        </w:rPr>
+      </w:pPr>
+      <w:r>
+        <w:rPr>
+          <w:sz w:val="20"/>
+          <w:szCs w:val="20"/>
+        </w:rPr>
+        <w:t xml:space="preserve">Recap + GitHub par </w:t>
+      </w:r>
+      <w:proofErr w:type="spellStart"/>
+      <w:r>
+        <w:rPr>
+          <w:sz w:val="20"/>
+          <w:szCs w:val="20"/>
+        </w:rPr>
+        <w:t>apna</w:t>
+      </w:r>
+      <w:proofErr w:type="spellEnd"/>
+      <w:r>
+        <w:rPr>
+          <w:sz w:val="20"/>
+          <w:szCs w:val="20"/>
+        </w:rPr>
+        <w:t xml:space="preserve"> AWS test script aur React hello world push </w:t>
+      </w:r>
+      <w:proofErr w:type="spellStart"/>
+      <w:r>
+        <w:rPr>
+          <w:sz w:val="20"/>
+          <w:szCs w:val="20"/>
+        </w:rPr>
+        <w:t>karna</w:t>
+      </w:r>
+      <w:proofErr w:type="spellEnd"/>
+      <w:r>
+        <w:rPr>
+          <w:sz w:val="20"/>
+          <w:szCs w:val="20"/>
+        </w:rPr>
+        <w:t>.</w:t>
+      </w:r>
+    </w:p>
+    <w:p>
+      <w:pPr>
+        <w:pStyle w:val="NormalWeb"/>
+        <w:numPr>
+          <w:ilvl w:val="1"/>
+          <w:numId w:val="12"/>
+        </w:numPr>
+        <w:rPr>
+          <w:sz w:val="20"/>
+          <w:szCs w:val="20"/>
+        </w:rPr>
+      </w:pPr>
+      <w:r>
+        <w:rPr>
+          <w:sz w:val="20"/>
+          <w:szCs w:val="20"/>
+        </w:rPr>
+        <w:t xml:space="preserve">LinkedIn par </w:t>
+      </w:r>
+      <w:proofErr w:type="spellStart"/>
+      <w:r>
+        <w:rPr>
+          <w:sz w:val="20"/>
+          <w:szCs w:val="20"/>
+        </w:rPr>
+        <w:t>ek</w:t>
+      </w:r>
+      <w:proofErr w:type="spellEnd"/>
+      <w:r>
+        <w:rPr>
+          <w:sz w:val="20"/>
+          <w:szCs w:val="20"/>
+        </w:rPr>
+        <w:t xml:space="preserve"> </w:t>
+      </w:r>
+      <w:proofErr w:type="spellStart"/>
+      <w:r>
+        <w:rPr>
+          <w:sz w:val="20"/>
+          <w:szCs w:val="20"/>
+        </w:rPr>
+        <w:t>chhoti</w:t>
+      </w:r>
+      <w:proofErr w:type="spellEnd"/>
+      <w:r>
+        <w:rPr>
+          <w:sz w:val="20"/>
+          <w:szCs w:val="20"/>
+        </w:rPr>
+        <w:t xml:space="preserve"> </w:t>
+      </w:r>
+      <w:proofErr w:type="spellStart"/>
+      <w:r>
+        <w:rPr>
+          <w:sz w:val="20"/>
+          <w:szCs w:val="20"/>
+        </w:rPr>
+        <w:t>si</w:t>
+      </w:r>
+      <w:proofErr w:type="spellEnd"/>
+      <w:r>
+        <w:rPr>
+          <w:sz w:val="20"/>
+          <w:szCs w:val="20"/>
+        </w:rPr>
+        <w:t xml:space="preserve"> post </w:t>
+      </w:r>
+      <w:proofErr w:type="spellStart"/>
+      <w:r>
+        <w:rPr>
+          <w:sz w:val="20"/>
+          <w:szCs w:val="20"/>
+        </w:rPr>
+        <w:t>dalna</w:t>
+      </w:r>
+      <w:proofErr w:type="spellEnd"/>
+      <w:r>
+        <w:rPr>
+          <w:sz w:val="20"/>
+          <w:szCs w:val="20"/>
+        </w:rPr>
+        <w:t xml:space="preserve">: </w:t>
+      </w:r>
+      <w:r>
+        <w:rPr>
+          <w:rStyle w:val="Emphasis"/>
+          <w:sz w:val="20"/>
+          <w:szCs w:val="20"/>
+        </w:rPr>
+        <w:t xml:space="preserve">“Started my Cloud Security Automation journey </w:t>
+      </w:r>
+      <w:r>
+        <w:rPr>
+          <w:rStyle w:val="Emphasis"/>
+          <w:rFonts w:ascii="Segoe UI Emoji" w:hAnsi="Segoe UI Emoji" w:cs="Segoe UI Emoji"/>
+          <w:sz w:val="20"/>
+          <w:szCs w:val="20"/>
+        </w:rPr>
+        <w:t>🚀</w:t>
+      </w:r>
+      <w:r>
+        <w:rPr>
+          <w:rStyle w:val="Emphasis"/>
+          <w:sz w:val="20"/>
+          <w:szCs w:val="20"/>
+        </w:rPr>
+        <w:t xml:space="preserve"> Currently setting up AWS + Dev environment.”</w:t>
+      </w:r>
+    </w:p>
+    <w:p>
+      <w:pPr>
+        <w:rPr>
+          <w:sz w:val="20"/>
+          <w:szCs w:val="20"/>
+        </w:rPr>
+      </w:pPr>
+      <w:r>
+        <w:rPr>
+          <w:sz w:val="20"/>
+          <w:szCs w:val="20"/>
+        </w:rPr>
+        <w:pict w14:anchorId="2BBE63FA">
+          <v:rect id="_x0000_i1029" style="width:0;height:1.5pt" o:hralign="center" o:hrstd="t" o:hr="t" fillcolor="#a0a0a0" stroked="f"/>
+        </w:pict>
+      </w:r>
+    </w:p>
+    <w:p>
+      <w:pPr>
+        <w:pStyle w:val="NormalWeb"/>
+        <w:rPr>
+          <w:sz w:val="20"/>
+          <w:szCs w:val="20"/>
+        </w:rPr>
+      </w:pPr>
+      <w:r>
+        <w:rPr>
+          <w:rStyle w:val="Strong"/>
+          <w:rFonts w:ascii="Segoe UI Emoji" w:eastAsiaTheme="majorEastAsia" w:hAnsi="Segoe UI Emoji" w:cs="Segoe UI Emoji"/>
+          <w:sz w:val="20"/>
+          <w:szCs w:val="20"/>
+        </w:rPr>
+        <w:t>🔹</w:t>
+      </w:r>
+      <w:r>
+        <w:rPr>
+          <w:rStyle w:val="Strong"/>
+          <w:rFonts w:eastAsiaTheme="majorEastAsia"/>
+          <w:sz w:val="20"/>
+          <w:szCs w:val="20"/>
+        </w:rPr>
+        <w:t xml:space="preserve"> Week 2 → Hands-On Practice &amp; Repo Setup</w:t>
+      </w:r>
+    </w:p>
+    <w:p>
+      <w:pPr>
+        <w:pStyle w:val="NormalWeb"/>
+        <w:numPr>
+          <w:ilvl w:val="0"/>
+          <w:numId w:val="13"/>
+        </w:numPr>
+        <w:rPr>
+          <w:sz w:val="20"/>
+          <w:szCs w:val="20"/>
+        </w:rPr>
+      </w:pPr>
+      <w:r>
+        <w:rPr>
+          <w:rStyle w:val="Strong"/>
+          <w:rFonts w:eastAsiaTheme="majorEastAsia"/>
+          <w:sz w:val="20"/>
+          <w:szCs w:val="20"/>
+        </w:rPr>
+        <w:t>Day 8:</w:t>
+      </w:r>
+    </w:p>
+    <w:p>
+      <w:pPr>
+        <w:pStyle w:val="NormalWeb"/>
+        <w:numPr>
+          <w:ilvl w:val="1"/>
+          <w:numId w:val="13"/>
+        </w:numPr>
+        <w:rPr>
+          <w:sz w:val="20"/>
+          <w:szCs w:val="20"/>
+        </w:rPr>
+      </w:pPr>
+      <w:r>
+        <w:rPr>
+          <w:sz w:val="20"/>
+          <w:szCs w:val="20"/>
+        </w:rPr>
+        <w:t xml:space="preserve">AWS S3 </w:t>
+      </w:r>
+      <w:proofErr w:type="spellStart"/>
+      <w:r>
+        <w:rPr>
+          <w:sz w:val="20"/>
+          <w:szCs w:val="20"/>
+        </w:rPr>
+        <w:t>ke</w:t>
+      </w:r>
+      <w:proofErr w:type="spellEnd"/>
+      <w:r>
+        <w:rPr>
+          <w:sz w:val="20"/>
+          <w:szCs w:val="20"/>
+        </w:rPr>
+        <w:t xml:space="preserve"> </w:t>
+      </w:r>
+      <w:proofErr w:type="spellStart"/>
+      <w:r>
+        <w:rPr>
+          <w:sz w:val="20"/>
+          <w:szCs w:val="20"/>
+        </w:rPr>
+        <w:t>saath</w:t>
+      </w:r>
+      <w:proofErr w:type="spellEnd"/>
+      <w:r>
+        <w:rPr>
+          <w:sz w:val="20"/>
+          <w:szCs w:val="20"/>
+        </w:rPr>
+        <w:t xml:space="preserve"> aur boto3 practice karo → create bucket, upload file, list objects.</w:t>
+      </w:r>
+      <w:r>
+        <w:rPr>
+          <w:sz w:val="20"/>
+          <w:szCs w:val="20"/>
+        </w:rPr>
+        <w:t xml:space="preserve"> </w:t>
+      </w:r>
+      <w:r>
+        <w:rPr>
+          <w:rFonts w:ascii="Segoe UI Emoji" w:hAnsi="Segoe UI Emoji" w:cs="Segoe UI Emoji"/>
+          <w:sz w:val="20"/>
+          <w:szCs w:val="20"/>
+        </w:rPr>
+        <w:t>✅</w:t>
+      </w:r>
+    </w:p>
+    <w:p>
+      <w:pPr>
+        <w:pStyle w:val="NormalWeb"/>
+        <w:numPr>
+          <w:ilvl w:val="0"/>
+          <w:numId w:val="13"/>
+        </w:numPr>
+        <w:rPr>
+          <w:sz w:val="20"/>
+          <w:szCs w:val="20"/>
+        </w:rPr>
+      </w:pPr>
+      <w:r>
+        <w:rPr>
+          <w:rStyle w:val="Strong"/>
+          <w:rFonts w:eastAsiaTheme="majorEastAsia"/>
+          <w:sz w:val="20"/>
+          <w:szCs w:val="20"/>
+        </w:rPr>
+        <w:t>Day 9:</w:t>
+      </w:r>
+    </w:p>
+    <w:p>
+      <w:pPr>
+        <w:pStyle w:val="NormalWeb"/>
+        <w:numPr>
+          <w:ilvl w:val="1"/>
+          <w:numId w:val="13"/>
+        </w:numPr>
+        <w:rPr>
+          <w:sz w:val="20"/>
+          <w:szCs w:val="20"/>
+        </w:rPr>
+      </w:pPr>
+      <w:r>
+        <w:rPr>
+          <w:sz w:val="20"/>
+          <w:szCs w:val="20"/>
+        </w:rPr>
+        <w:t xml:space="preserve">IAM policies basics </w:t>
+      </w:r>
+      <w:proofErr w:type="spellStart"/>
+      <w:r>
+        <w:rPr>
+          <w:sz w:val="20"/>
+          <w:szCs w:val="20"/>
+        </w:rPr>
+        <w:t>samjho</w:t>
+      </w:r>
+      <w:proofErr w:type="spellEnd"/>
+      <w:r>
+        <w:rPr>
+          <w:sz w:val="20"/>
+          <w:szCs w:val="20"/>
+        </w:rPr>
+        <w:t xml:space="preserve"> + boto3 se IAM users list </w:t>
+      </w:r>
+      <w:proofErr w:type="spellStart"/>
+      <w:r>
+        <w:rPr>
+          <w:sz w:val="20"/>
+          <w:szCs w:val="20"/>
+        </w:rPr>
+        <w:t>karna</w:t>
+      </w:r>
+      <w:proofErr w:type="spellEnd"/>
+      <w:r>
+        <w:rPr>
+          <w:sz w:val="20"/>
+          <w:szCs w:val="20"/>
+        </w:rPr>
+        <w:t>.</w:t>
+      </w:r>
+    </w:p>
+    <w:p>
+      <w:pPr>
+        <w:pStyle w:val="NormalWeb"/>
+        <w:numPr>
+          <w:ilvl w:val="0"/>
+          <w:numId w:val="13"/>
+        </w:numPr>
+        <w:rPr>
+          <w:sz w:val="20"/>
+          <w:szCs w:val="20"/>
+        </w:rPr>
+      </w:pPr>
+      <w:r>
+        <w:rPr>
+          <w:rStyle w:val="Strong"/>
+          <w:rFonts w:eastAsiaTheme="majorEastAsia"/>
+          <w:sz w:val="20"/>
+          <w:szCs w:val="20"/>
+        </w:rPr>
+        <w:t>Day 10:</w:t>
+      </w:r>
+    </w:p>
+    <w:p>
+      <w:pPr>
+        <w:pStyle w:val="NormalWeb"/>
+        <w:numPr>
+          <w:ilvl w:val="1"/>
+          <w:numId w:val="13"/>
+        </w:numPr>
+        <w:rPr>
+          <w:sz w:val="20"/>
+          <w:szCs w:val="20"/>
+        </w:rPr>
+      </w:pPr>
+      <w:r>
+        <w:rPr>
+          <w:sz w:val="20"/>
+          <w:szCs w:val="20"/>
+        </w:rPr>
+        <w:t xml:space="preserve">GitHub repo ko organize karo → folder structure </w:t>
+      </w:r>
+      <w:proofErr w:type="spellStart"/>
+      <w:r>
+        <w:rPr>
+          <w:sz w:val="20"/>
+          <w:szCs w:val="20"/>
+        </w:rPr>
+        <w:t>banao</w:t>
+      </w:r>
+      <w:proofErr w:type="spellEnd"/>
+      <w:r>
+        <w:rPr>
+          <w:sz w:val="20"/>
+          <w:szCs w:val="20"/>
+        </w:rPr>
+        <w:t xml:space="preserve"> (backend/, frontend/, docs/).</w:t>
+      </w:r>
+      <w:r>
+        <w:rPr>
+          <w:sz w:val="20"/>
+          <w:szCs w:val="20"/>
+        </w:rPr>
+        <w:t xml:space="preserve"> </w:t>
+      </w:r>
+      <w:r>
+        <w:rPr>
+          <w:rFonts w:ascii="Segoe UI Emoji" w:hAnsi="Segoe UI Emoji" w:cs="Segoe UI Emoji"/>
+          <w:sz w:val="20"/>
+          <w:szCs w:val="20"/>
+        </w:rPr>
+        <w:t>✅</w:t>
+      </w:r>
+    </w:p>
+    <w:p>
+      <w:pPr>
+        <w:pStyle w:val="NormalWeb"/>
+        <w:numPr>
+          <w:ilvl w:val="0"/>
+          <w:numId w:val="13"/>
+        </w:numPr>
+        <w:rPr>
+          <w:sz w:val="20"/>
+          <w:szCs w:val="20"/>
+        </w:rPr>
+      </w:pPr>
+      <w:r>
+        <w:rPr>
+          <w:rStyle w:val="Strong"/>
+          <w:rFonts w:eastAsiaTheme="majorEastAsia"/>
+          <w:sz w:val="20"/>
+          <w:szCs w:val="20"/>
+        </w:rPr>
+        <w:t>Day 11:</w:t>
+      </w:r>
+    </w:p>
+    <w:p>
+      <w:pPr>
+        <w:pStyle w:val="NormalWeb"/>
+        <w:numPr>
+          <w:ilvl w:val="1"/>
+          <w:numId w:val="13"/>
+        </w:numPr>
+        <w:rPr>
+          <w:sz w:val="20"/>
+          <w:szCs w:val="20"/>
+        </w:rPr>
+      </w:pPr>
+      <w:r>
+        <w:rPr>
+          <w:sz w:val="20"/>
+          <w:szCs w:val="20"/>
+        </w:rPr>
+        <w:t xml:space="preserve">Frontend React </w:t>
+      </w:r>
+      <w:proofErr w:type="spellStart"/>
+      <w:r>
+        <w:rPr>
+          <w:sz w:val="20"/>
+          <w:szCs w:val="20"/>
+        </w:rPr>
+        <w:t>mein</w:t>
+      </w:r>
+      <w:proofErr w:type="spellEnd"/>
+      <w:r>
+        <w:rPr>
+          <w:sz w:val="20"/>
+          <w:szCs w:val="20"/>
+        </w:rPr>
+        <w:t xml:space="preserve"> </w:t>
+      </w:r>
+      <w:proofErr w:type="spellStart"/>
+      <w:r>
+        <w:rPr>
+          <w:sz w:val="20"/>
+          <w:szCs w:val="20"/>
+        </w:rPr>
+        <w:t>ek</w:t>
+      </w:r>
+      <w:proofErr w:type="spellEnd"/>
+      <w:r>
+        <w:rPr>
+          <w:sz w:val="20"/>
+          <w:szCs w:val="20"/>
+        </w:rPr>
+        <w:t xml:space="preserve"> basic dashboard page </w:t>
+      </w:r>
+      <w:proofErr w:type="spellStart"/>
+      <w:r>
+        <w:rPr>
+          <w:sz w:val="20"/>
+          <w:szCs w:val="20"/>
+        </w:rPr>
+        <w:t>banao</w:t>
+      </w:r>
+      <w:proofErr w:type="spellEnd"/>
+      <w:r>
+        <w:rPr>
+          <w:sz w:val="20"/>
+          <w:szCs w:val="20"/>
+        </w:rPr>
+        <w:t xml:space="preserve"> (login screen dummy version).</w:t>
+      </w:r>
+    </w:p>
+    <w:p>
+      <w:pPr>
+        <w:pStyle w:val="NormalWeb"/>
+        <w:numPr>
+          <w:ilvl w:val="0"/>
+          <w:numId w:val="13"/>
+        </w:numPr>
+        <w:rPr>
+          <w:sz w:val="20"/>
+          <w:szCs w:val="20"/>
+        </w:rPr>
+      </w:pPr>
+      <w:r>
+        <w:rPr>
+          <w:rStyle w:val="Strong"/>
+          <w:rFonts w:eastAsiaTheme="majorEastAsia"/>
+          <w:sz w:val="20"/>
+          <w:szCs w:val="20"/>
+        </w:rPr>
+        <w:t>Day 12:</w:t>
+      </w:r>
+    </w:p>
+    <w:p>
+      <w:pPr>
+        <w:pStyle w:val="NormalWeb"/>
+        <w:numPr>
+          <w:ilvl w:val="1"/>
+          <w:numId w:val="13"/>
+        </w:numPr>
+        <w:rPr>
+          <w:sz w:val="20"/>
+          <w:szCs w:val="20"/>
+        </w:rPr>
+      </w:pPr>
+      <w:r>
+        <w:rPr>
+          <w:sz w:val="20"/>
+          <w:szCs w:val="20"/>
+        </w:rPr>
+        <w:t xml:space="preserve">backend </w:t>
+      </w:r>
+      <w:proofErr w:type="spellStart"/>
+      <w:r>
+        <w:rPr>
+          <w:sz w:val="20"/>
+          <w:szCs w:val="20"/>
+        </w:rPr>
+        <w:t>mein</w:t>
+      </w:r>
+      <w:proofErr w:type="spellEnd"/>
+      <w:r>
+        <w:rPr>
+          <w:sz w:val="20"/>
+          <w:szCs w:val="20"/>
+        </w:rPr>
+        <w:t xml:space="preserve"> Flask setup karo + </w:t>
+      </w:r>
+      <w:proofErr w:type="spellStart"/>
+      <w:r>
+        <w:rPr>
+          <w:sz w:val="20"/>
+          <w:szCs w:val="20"/>
+        </w:rPr>
+        <w:t>ek</w:t>
+      </w:r>
+      <w:proofErr w:type="spellEnd"/>
+      <w:r>
+        <w:rPr>
+          <w:sz w:val="20"/>
+          <w:szCs w:val="20"/>
+        </w:rPr>
+        <w:t xml:space="preserve"> </w:t>
+      </w:r>
+      <w:r>
+        <w:rPr>
+          <w:rStyle w:val="HTMLCode"/>
+        </w:rPr>
+        <w:t>/health</w:t>
+      </w:r>
+      <w:r>
+        <w:rPr>
+          <w:sz w:val="20"/>
+          <w:szCs w:val="20"/>
+        </w:rPr>
+        <w:t xml:space="preserve"> API </w:t>
+      </w:r>
+      <w:proofErr w:type="spellStart"/>
+      <w:r>
+        <w:rPr>
+          <w:sz w:val="20"/>
+          <w:szCs w:val="20"/>
+        </w:rPr>
+        <w:t>banao</w:t>
+      </w:r>
+      <w:proofErr w:type="spellEnd"/>
+      <w:r>
+        <w:rPr>
+          <w:sz w:val="20"/>
+          <w:szCs w:val="20"/>
+        </w:rPr>
+        <w:t xml:space="preserve"> (just “ok” return </w:t>
+      </w:r>
+      <w:proofErr w:type="spellStart"/>
+      <w:r>
+        <w:rPr>
+          <w:sz w:val="20"/>
+          <w:szCs w:val="20"/>
+        </w:rPr>
+        <w:t>kare</w:t>
+      </w:r>
+      <w:proofErr w:type="spellEnd"/>
+      <w:r>
+        <w:rPr>
+          <w:sz w:val="20"/>
+          <w:szCs w:val="20"/>
+        </w:rPr>
+        <w:t>).</w:t>
+      </w:r>
+    </w:p>
+    <w:p>
+      <w:pPr>
+        <w:pStyle w:val="NormalWeb"/>
+        <w:numPr>
+          <w:ilvl w:val="0"/>
+          <w:numId w:val="13"/>
+        </w:numPr>
+        <w:rPr>
+          <w:sz w:val="20"/>
+          <w:szCs w:val="20"/>
+        </w:rPr>
+      </w:pPr>
+      <w:r>
+        <w:rPr>
+          <w:rStyle w:val="Strong"/>
+          <w:rFonts w:eastAsiaTheme="majorEastAsia"/>
+          <w:sz w:val="20"/>
+          <w:szCs w:val="20"/>
+        </w:rPr>
+        <w:t>Day 13:</w:t>
+      </w:r>
+    </w:p>
+    <w:p>
+      <w:pPr>
+        <w:pStyle w:val="NormalWeb"/>
+        <w:numPr>
+          <w:ilvl w:val="1"/>
+          <w:numId w:val="13"/>
+        </w:numPr>
+        <w:rPr>
+          <w:sz w:val="20"/>
+          <w:szCs w:val="20"/>
+        </w:rPr>
+      </w:pPr>
+      <w:proofErr w:type="gramStart"/>
+      <w:r>
+        <w:rPr>
+          <w:sz w:val="20"/>
+          <w:szCs w:val="20"/>
+        </w:rPr>
+        <w:t>Docs</w:t>
+      </w:r>
+      <w:proofErr w:type="gramEnd"/>
+      <w:r>
+        <w:rPr>
+          <w:sz w:val="20"/>
+          <w:szCs w:val="20"/>
+        </w:rPr>
+        <w:t xml:space="preserve"> folder </w:t>
+      </w:r>
+      <w:proofErr w:type="spellStart"/>
+      <w:r>
+        <w:rPr>
+          <w:sz w:val="20"/>
+          <w:szCs w:val="20"/>
+        </w:rPr>
+        <w:t>mein</w:t>
+      </w:r>
+      <w:proofErr w:type="spellEnd"/>
+      <w:r>
+        <w:rPr>
+          <w:sz w:val="20"/>
+          <w:szCs w:val="20"/>
+        </w:rPr>
+        <w:t xml:space="preserve"> roadmap.md </w:t>
+      </w:r>
+      <w:proofErr w:type="spellStart"/>
+      <w:r>
+        <w:rPr>
+          <w:sz w:val="20"/>
+          <w:szCs w:val="20"/>
+        </w:rPr>
+        <w:t>likho</w:t>
+      </w:r>
+      <w:proofErr w:type="spellEnd"/>
+      <w:r>
+        <w:rPr>
+          <w:sz w:val="20"/>
+          <w:szCs w:val="20"/>
+        </w:rPr>
+        <w:t xml:space="preserve"> → project plan note down karo.</w:t>
+      </w:r>
+    </w:p>
+    <w:p>
+      <w:pPr>
+        <w:pStyle w:val="NormalWeb"/>
+        <w:numPr>
+          <w:ilvl w:val="1"/>
+          <w:numId w:val="13"/>
+        </w:numPr>
+        <w:rPr>
+          <w:sz w:val="20"/>
+          <w:szCs w:val="20"/>
+        </w:rPr>
+      </w:pPr>
+      <w:r>
+        <w:rPr>
+          <w:sz w:val="20"/>
+          <w:szCs w:val="20"/>
+        </w:rPr>
+        <w:t>GitHub par push karo.</w:t>
+      </w:r>
+    </w:p>
+    <w:p>
+      <w:pPr>
+        <w:pStyle w:val="NormalWeb"/>
+        <w:numPr>
+          <w:ilvl w:val="0"/>
+          <w:numId w:val="13"/>
+        </w:numPr>
+        <w:rPr>
+          <w:sz w:val="20"/>
+          <w:szCs w:val="20"/>
+        </w:rPr>
+      </w:pPr>
+      <w:r>
+        <w:rPr>
+          <w:rStyle w:val="Strong"/>
+          <w:rFonts w:eastAsiaTheme="majorEastAsia"/>
+          <w:sz w:val="20"/>
+          <w:szCs w:val="20"/>
+        </w:rPr>
+        <w:t>Day 14:</w:t>
+      </w:r>
+    </w:p>
+    <w:p>
+      <w:pPr>
+        <w:pStyle w:val="NormalWeb"/>
+        <w:numPr>
+          <w:ilvl w:val="1"/>
+          <w:numId w:val="13"/>
+        </w:numPr>
+        <w:rPr>
+          <w:sz w:val="20"/>
+          <w:szCs w:val="20"/>
+        </w:rPr>
+      </w:pPr>
+      <w:r>
+        <w:rPr>
+          <w:sz w:val="20"/>
+          <w:szCs w:val="20"/>
+        </w:rPr>
+        <w:t>Phase 0 recap + test:</w:t>
+      </w:r>
+    </w:p>
+    <w:p>
+      <w:pPr>
+        <w:pStyle w:val="NormalWeb"/>
+        <w:numPr>
+          <w:ilvl w:val="2"/>
+          <w:numId w:val="13"/>
+        </w:numPr>
+        <w:rPr>
+          <w:sz w:val="20"/>
+          <w:szCs w:val="20"/>
+        </w:rPr>
+      </w:pPr>
+      <w:r>
+        <w:rPr>
+          <w:sz w:val="20"/>
+          <w:szCs w:val="20"/>
+        </w:rPr>
+        <w:t xml:space="preserve">AWS CLI working </w:t>
+      </w:r>
+      <w:r>
+        <w:rPr>
+          <w:rFonts w:ascii="Segoe UI Emoji" w:hAnsi="Segoe UI Emoji" w:cs="Segoe UI Emoji"/>
+          <w:sz w:val="20"/>
+          <w:szCs w:val="20"/>
+        </w:rPr>
+        <w:t>✅</w:t>
+      </w:r>
+    </w:p>
+    <w:p>
+      <w:pPr>
+        <w:pStyle w:val="NormalWeb"/>
+        <w:numPr>
+          <w:ilvl w:val="2"/>
+          <w:numId w:val="13"/>
+        </w:numPr>
+        <w:rPr>
+          <w:sz w:val="20"/>
+          <w:szCs w:val="20"/>
+        </w:rPr>
+      </w:pPr>
+      <w:r>
+        <w:rPr>
+          <w:sz w:val="20"/>
+          <w:szCs w:val="20"/>
+        </w:rPr>
+        <w:t xml:space="preserve">boto3 script working </w:t>
+      </w:r>
+      <w:r>
+        <w:rPr>
+          <w:rFonts w:ascii="Segoe UI Emoji" w:hAnsi="Segoe UI Emoji" w:cs="Segoe UI Emoji"/>
+          <w:sz w:val="20"/>
+          <w:szCs w:val="20"/>
+        </w:rPr>
+        <w:t>✅</w:t>
+      </w:r>
+    </w:p>
+    <w:p>
+      <w:pPr>
+        <w:pStyle w:val="NormalWeb"/>
+        <w:numPr>
+          <w:ilvl w:val="2"/>
+          <w:numId w:val="13"/>
+        </w:numPr>
+        <w:rPr>
+          <w:sz w:val="20"/>
+          <w:szCs w:val="20"/>
+        </w:rPr>
+      </w:pPr>
+      <w:r>
+        <w:rPr>
+          <w:sz w:val="20"/>
+          <w:szCs w:val="20"/>
+        </w:rPr>
+        <w:t xml:space="preserve">React frontend hello world </w:t>
+      </w:r>
+      <w:r>
+        <w:rPr>
+          <w:rFonts w:ascii="Segoe UI Emoji" w:hAnsi="Segoe UI Emoji" w:cs="Segoe UI Emoji"/>
+          <w:sz w:val="20"/>
+          <w:szCs w:val="20"/>
+        </w:rPr>
+        <w:t>✅</w:t>
+      </w:r>
+    </w:p>
+    <w:p>
+      <w:pPr>
+        <w:pStyle w:val="NormalWeb"/>
+        <w:numPr>
+          <w:ilvl w:val="2"/>
+          <w:numId w:val="13"/>
+        </w:numPr>
+        <w:rPr>
+          <w:sz w:val="20"/>
+          <w:szCs w:val="20"/>
+        </w:rPr>
+      </w:pPr>
+      <w:r>
+        <w:rPr>
+          <w:sz w:val="20"/>
+          <w:szCs w:val="20"/>
+        </w:rPr>
+        <w:t xml:space="preserve">Flask API </w:t>
+      </w:r>
+      <w:r>
+        <w:rPr>
+          <w:rFonts w:ascii="Segoe UI Emoji" w:hAnsi="Segoe UI Emoji" w:cs="Segoe UI Emoji"/>
+          <w:sz w:val="20"/>
+          <w:szCs w:val="20"/>
+        </w:rPr>
+        <w:t>✅</w:t>
+      </w:r>
+    </w:p>
+    <w:p>
+      <w:pPr>
+        <w:pStyle w:val="NormalWeb"/>
+        <w:numPr>
+          <w:ilvl w:val="2"/>
+          <w:numId w:val="13"/>
+        </w:numPr>
+        <w:rPr>
+          <w:sz w:val="20"/>
+          <w:szCs w:val="20"/>
+        </w:rPr>
+      </w:pPr>
+      <w:r>
+        <w:rPr>
+          <w:sz w:val="20"/>
+          <w:szCs w:val="20"/>
+        </w:rPr>
+        <w:t xml:space="preserve">GitHub repo ready </w:t>
+      </w:r>
+      <w:r>
+        <w:rPr>
+          <w:rFonts w:ascii="Segoe UI Emoji" w:hAnsi="Segoe UI Emoji" w:cs="Segoe UI Emoji"/>
+          <w:sz w:val="20"/>
+          <w:szCs w:val="20"/>
+        </w:rPr>
+        <w:t>✅</w:t>
+      </w:r>
+    </w:p>
+    <w:p>
+      <w:pPr>
+        <w:pStyle w:val="NormalWeb"/>
+        <w:numPr>
+          <w:ilvl w:val="1"/>
+          <w:numId w:val="13"/>
+        </w:numPr>
+        <w:rPr>
+          <w:sz w:val="20"/>
+          <w:szCs w:val="20"/>
+        </w:rPr>
+      </w:pPr>
+      <w:r>
+        <w:rPr>
+          <w:sz w:val="20"/>
+          <w:szCs w:val="20"/>
+        </w:rPr>
+        <w:t xml:space="preserve">LinkedIn post: </w:t>
+      </w:r>
+      <w:r>
+        <w:rPr>
+          <w:rStyle w:val="Emphasis"/>
+          <w:sz w:val="20"/>
+          <w:szCs w:val="20"/>
+        </w:rPr>
+        <w:t xml:space="preserve">“Completed Phase 0: My Cloud Security Automation Platform journey </w:t>
+      </w:r>
+      <w:r>
+        <w:rPr>
+          <w:rStyle w:val="Emphasis"/>
+          <w:rFonts w:ascii="Segoe UI Emoji" w:hAnsi="Segoe UI Emoji" w:cs="Segoe UI Emoji"/>
+          <w:sz w:val="20"/>
+          <w:szCs w:val="20"/>
+        </w:rPr>
+        <w:t>🚀</w:t>
+      </w:r>
+      <w:r>
+        <w:rPr>
+          <w:rStyle w:val="Emphasis"/>
+          <w:sz w:val="20"/>
+          <w:szCs w:val="20"/>
+        </w:rPr>
+        <w:t xml:space="preserve"> Next step: MVP (Phase 1).”</w:t>
+      </w:r>
+    </w:p>
+    <w:p>
+      <w:pPr>
         <w:spacing w:before="100" w:beforeAutospacing="1" w:after="100" w:afterAutospacing="1" w:line="240" w:lineRule="auto"/>
         <w:rPr>
           <w:rFonts w:ascii="Times New Roman" w:eastAsia="Times New Roman" w:hAnsi="Times New Roman" w:cs="Times New Roman"/>
@@ -4750,6 +6573,155 @@
     </w:lvl>
   </w:abstractNum>
   <w:abstractNum w:abstractNumId="9" w15:restartNumberingAfterBreak="0">
+    <w:nsid w:val="68281858"/>
+    <w:multiLevelType w:val="multilevel"/>
+    <w:tmpl w:val="2E04BDF4"/>
+    <w:lvl w:ilvl="0">
+      <w:start w:val="1"/>
+      <w:numFmt w:val="bullet"/>
+      <w:lvlText w:val=""/>
+      <w:lvlJc w:val="left"/>
+      <w:pPr>
+        <w:tabs>
+          <w:tab w:val="num" w:pos="720"/>
+        </w:tabs>
+        <w:ind w:left="720" w:hanging="360"/>
+      </w:pPr>
+      <w:rPr>
+        <w:rFonts w:ascii="Symbol" w:hAnsi="Symbol" w:hint="default"/>
+        <w:sz w:val="20"/>
+      </w:rPr>
+    </w:lvl>
+    <w:lvl w:ilvl="1">
+      <w:start w:val="1"/>
+      <w:numFmt w:val="bullet"/>
+      <w:lvlText w:val="o"/>
+      <w:lvlJc w:val="left"/>
+      <w:pPr>
+        <w:tabs>
+          <w:tab w:val="num" w:pos="1440"/>
+        </w:tabs>
+        <w:ind w:left="1440" w:hanging="360"/>
+      </w:pPr>
+      <w:rPr>
+        <w:rFonts w:ascii="Courier New" w:hAnsi="Courier New" w:hint="default"/>
+        <w:sz w:val="20"/>
+      </w:rPr>
+    </w:lvl>
+    <w:lvl w:ilvl="2">
+      <w:start w:val="1"/>
+      <w:numFmt w:val="bullet"/>
+      <w:lvlText w:val=""/>
+      <w:lvlJc w:val="left"/>
+      <w:pPr>
+        <w:tabs>
+          <w:tab w:val="num" w:pos="2160"/>
+        </w:tabs>
+        <w:ind w:left="2160" w:hanging="360"/>
+      </w:pPr>
+      <w:rPr>
+        <w:rFonts w:ascii="Wingdings" w:hAnsi="Wingdings" w:hint="default"/>
+        <w:sz w:val="20"/>
+      </w:rPr>
+    </w:lvl>
+    <w:lvl w:ilvl="3" w:tentative="1">
+      <w:start w:val="1"/>
+      <w:numFmt w:val="bullet"/>
+      <w:lvlText w:val=""/>
+      <w:lvlJc w:val="left"/>
+      <w:pPr>
+        <w:tabs>
+          <w:tab w:val="num" w:pos="2880"/>
+        </w:tabs>
+        <w:ind w:left="2880" w:hanging="360"/>
+      </w:pPr>
+      <w:rPr>
+        <w:rFonts w:ascii="Wingdings" w:hAnsi="Wingdings" w:hint="default"/>
+        <w:sz w:val="20"/>
+      </w:rPr>
+    </w:lvl>
+    <w:lvl w:ilvl="4" w:tentative="1">
+      <w:start w:val="1"/>
+      <w:numFmt w:val="bullet"/>
+      <w:lvlText w:val=""/>
+      <w:lvlJc w:val="left"/>
+      <w:pPr>
+        <w:tabs>
+          <w:tab w:val="num" w:pos="3600"/>
+        </w:tabs>
+        <w:ind w:left="3600" w:hanging="360"/>
+      </w:pPr>
+      <w:rPr>
+        <w:rFonts w:ascii="Wingdings" w:hAnsi="Wingdings" w:hint="default"/>
+        <w:sz w:val="20"/>
+      </w:rPr>
+    </w:lvl>
+    <w:lvl w:ilvl="5" w:tentative="1">
+      <w:start w:val="1"/>
+      <w:numFmt w:val="bullet"/>
+      <w:lvlText w:val=""/>
+      <w:lvlJc w:val="left"/>
+      <w:pPr>
+        <w:tabs>
+          <w:tab w:val="num" w:pos="4320"/>
+        </w:tabs>
+        <w:ind w:left="4320" w:hanging="360"/>
+      </w:pPr>
+      <w:rPr>
+        <w:rFonts w:ascii="Wingdings" w:hAnsi="Wingdings" w:hint="default"/>
+        <w:sz w:val="20"/>
+      </w:rPr>
+    </w:lvl>
+    <w:lvl w:ilvl="6" w:tentative="1">
+      <w:start w:val="1"/>
+      <w:numFmt w:val="bullet"/>
+      <w:lvlText w:val=""/>
+      <w:lvlJc w:val="left"/>
+      <w:pPr>
+        <w:tabs>
+          <w:tab w:val="num" w:pos="5040"/>
+        </w:tabs>
+        <w:ind w:left="5040" w:hanging="360"/>
+      </w:pPr>
+      <w:rPr>
+        <w:rFonts w:ascii="Wingdings" w:hAnsi="Wingdings" w:hint="default"/>
+        <w:sz w:val="20"/>
+      </w:rPr>
+    </w:lvl>
+    <w:lvl w:ilvl="7" w:tentative="1">
+      <w:start w:val="1"/>
+      <w:numFmt w:val="bullet"/>
+      <w:lvlText w:val=""/>
+      <w:lvlJc w:val="left"/>
+      <w:pPr>
+        <w:tabs>
+          <w:tab w:val="num" w:pos="5760"/>
+        </w:tabs>
+        <w:ind w:left="5760" w:hanging="360"/>
+      </w:pPr>
+      <w:rPr>
+        <w:rFonts w:ascii="Wingdings" w:hAnsi="Wingdings" w:hint="default"/>
+        <w:sz w:val="20"/>
+      </w:rPr>
+    </w:lvl>
+    <w:lvl w:ilvl="8" w:tentative="1">
+      <w:start w:val="1"/>
+      <w:numFmt w:val="bullet"/>
+      <w:lvlText w:val=""/>
+      <w:lvlJc w:val="left"/>
+      <w:pPr>
+        <w:tabs>
+          <w:tab w:val="num" w:pos="6480"/>
+        </w:tabs>
+        <w:ind w:left="6480" w:hanging="360"/>
+      </w:pPr>
+      <w:rPr>
+        <w:rFonts w:ascii="Wingdings" w:hAnsi="Wingdings" w:hint="default"/>
+        <w:sz w:val="20"/>
+      </w:rPr>
+    </w:lvl>
+  </w:abstractNum>
+  <w:abstractNum w:abstractNumId="10" w15:restartNumberingAfterBreak="0">
     <w:nsid w:val="6D4A7163"/>
     <w:multiLevelType w:val="multilevel"/>
     <w:tmpl w:val="68F035BC"/>
@@ -4898,7 +6870,7 @@
       </w:rPr>
     </w:lvl>
   </w:abstractNum>
-  <w:abstractNum w:abstractNumId="10" w15:restartNumberingAfterBreak="0">
+  <w:abstractNum w:abstractNumId="11" w15:restartNumberingAfterBreak="0">
     <w:nsid w:val="719D534E"/>
     <w:multiLevelType w:val="multilevel"/>
     <w:tmpl w:val="4E966AA6"/>
@@ -4919,6 +6891,155 @@
       </w:rPr>
     </w:lvl>
     <w:lvl w:ilvl="1" w:tentative="1">
+      <w:start w:val="1"/>
+      <w:numFmt w:val="bullet"/>
+      <w:lvlText w:val="o"/>
+      <w:lvlJc w:val="left"/>
+      <w:pPr>
+        <w:tabs>
+          <w:tab w:val="num" w:pos="1440"/>
+        </w:tabs>
+        <w:ind w:left="1440" w:hanging="360"/>
+      </w:pPr>
+      <w:rPr>
+        <w:rFonts w:ascii="Courier New" w:hAnsi="Courier New" w:hint="default"/>
+        <w:sz w:val="20"/>
+      </w:rPr>
+    </w:lvl>
+    <w:lvl w:ilvl="2" w:tentative="1">
+      <w:start w:val="1"/>
+      <w:numFmt w:val="bullet"/>
+      <w:lvlText w:val=""/>
+      <w:lvlJc w:val="left"/>
+      <w:pPr>
+        <w:tabs>
+          <w:tab w:val="num" w:pos="2160"/>
+        </w:tabs>
+        <w:ind w:left="2160" w:hanging="360"/>
+      </w:pPr>
+      <w:rPr>
+        <w:rFonts w:ascii="Wingdings" w:hAnsi="Wingdings" w:hint="default"/>
+        <w:sz w:val="20"/>
+      </w:rPr>
+    </w:lvl>
+    <w:lvl w:ilvl="3" w:tentative="1">
+      <w:start w:val="1"/>
+      <w:numFmt w:val="bullet"/>
+      <w:lvlText w:val=""/>
+      <w:lvlJc w:val="left"/>
+      <w:pPr>
+        <w:tabs>
+          <w:tab w:val="num" w:pos="2880"/>
+        </w:tabs>
+        <w:ind w:left="2880" w:hanging="360"/>
+      </w:pPr>
+      <w:rPr>
+        <w:rFonts w:ascii="Wingdings" w:hAnsi="Wingdings" w:hint="default"/>
+        <w:sz w:val="20"/>
+      </w:rPr>
+    </w:lvl>
+    <w:lvl w:ilvl="4" w:tentative="1">
+      <w:start w:val="1"/>
+      <w:numFmt w:val="bullet"/>
+      <w:lvlText w:val=""/>
+      <w:lvlJc w:val="left"/>
+      <w:pPr>
+        <w:tabs>
+          <w:tab w:val="num" w:pos="3600"/>
+        </w:tabs>
+        <w:ind w:left="3600" w:hanging="360"/>
+      </w:pPr>
+      <w:rPr>
+        <w:rFonts w:ascii="Wingdings" w:hAnsi="Wingdings" w:hint="default"/>
+        <w:sz w:val="20"/>
+      </w:rPr>
+    </w:lvl>
+    <w:lvl w:ilvl="5" w:tentative="1">
+      <w:start w:val="1"/>
+      <w:numFmt w:val="bullet"/>
+      <w:lvlText w:val=""/>
+      <w:lvlJc w:val="left"/>
+      <w:pPr>
+        <w:tabs>
+          <w:tab w:val="num" w:pos="4320"/>
+        </w:tabs>
+        <w:ind w:left="4320" w:hanging="360"/>
+      </w:pPr>
+      <w:rPr>
+        <w:rFonts w:ascii="Wingdings" w:hAnsi="Wingdings" w:hint="default"/>
+        <w:sz w:val="20"/>
+      </w:rPr>
+    </w:lvl>
+    <w:lvl w:ilvl="6" w:tentative="1">
+      <w:start w:val="1"/>
+      <w:numFmt w:val="bullet"/>
+      <w:lvlText w:val=""/>
+      <w:lvlJc w:val="left"/>
+      <w:pPr>
+        <w:tabs>
+          <w:tab w:val="num" w:pos="5040"/>
+        </w:tabs>
+        <w:ind w:left="5040" w:hanging="360"/>
+      </w:pPr>
+      <w:rPr>
+        <w:rFonts w:ascii="Wingdings" w:hAnsi="Wingdings" w:hint="default"/>
+        <w:sz w:val="20"/>
+      </w:rPr>
+    </w:lvl>
+    <w:lvl w:ilvl="7" w:tentative="1">
+      <w:start w:val="1"/>
+      <w:numFmt w:val="bullet"/>
+      <w:lvlText w:val=""/>
+      <w:lvlJc w:val="left"/>
+      <w:pPr>
+        <w:tabs>
+          <w:tab w:val="num" w:pos="5760"/>
+        </w:tabs>
+        <w:ind w:left="5760" w:hanging="360"/>
+      </w:pPr>
+      <w:rPr>
+        <w:rFonts w:ascii="Wingdings" w:hAnsi="Wingdings" w:hint="default"/>
+        <w:sz w:val="20"/>
+      </w:rPr>
+    </w:lvl>
+    <w:lvl w:ilvl="8" w:tentative="1">
+      <w:start w:val="1"/>
+      <w:numFmt w:val="bullet"/>
+      <w:lvlText w:val=""/>
+      <w:lvlJc w:val="left"/>
+      <w:pPr>
+        <w:tabs>
+          <w:tab w:val="num" w:pos="6480"/>
+        </w:tabs>
+        <w:ind w:left="6480" w:hanging="360"/>
+      </w:pPr>
+      <w:rPr>
+        <w:rFonts w:ascii="Wingdings" w:hAnsi="Wingdings" w:hint="default"/>
+        <w:sz w:val="20"/>
+      </w:rPr>
+    </w:lvl>
+  </w:abstractNum>
+  <w:abstractNum w:abstractNumId="12" w15:restartNumberingAfterBreak="0">
+    <w:nsid w:val="7F286B51"/>
+    <w:multiLevelType w:val="multilevel"/>
+    <w:tmpl w:val="B6EE6944"/>
+    <w:lvl w:ilvl="0">
+      <w:start w:val="1"/>
+      <w:numFmt w:val="bullet"/>
+      <w:lvlText w:val=""/>
+      <w:lvlJc w:val="left"/>
+      <w:pPr>
+        <w:tabs>
+          <w:tab w:val="num" w:pos="720"/>
+        </w:tabs>
+        <w:ind w:left="720" w:hanging="360"/>
+      </w:pPr>
+      <w:rPr>
+        <w:rFonts w:ascii="Symbol" w:hAnsi="Symbol" w:hint="default"/>
+        <w:sz w:val="20"/>
+      </w:rPr>
+    </w:lvl>
+    <w:lvl w:ilvl="1">
       <w:start w:val="1"/>
       <w:numFmt w:val="bullet"/>
       <w:lvlText w:val="o"/>
@@ -5057,7 +7178,7 @@
     <w:abstractNumId w:val="5"/>
   </w:num>
   <w:num w:numId="4">
-    <w:abstractNumId w:val="9"/>
+    <w:abstractNumId w:val="10"/>
   </w:num>
   <w:num w:numId="5">
     <w:abstractNumId w:val="7"/>
@@ -5072,13 +7193,19 @@
     <w:abstractNumId w:val="3"/>
   </w:num>
   <w:num w:numId="9">
-    <w:abstractNumId w:val="10"/>
+    <w:abstractNumId w:val="11"/>
   </w:num>
   <w:num w:numId="10">
     <w:abstractNumId w:val="2"/>
   </w:num>
   <w:num w:numId="11">
     <w:abstractNumId w:val="8"/>
+  </w:num>
+  <w:num w:numId="12">
+    <w:abstractNumId w:val="12"/>
+  </w:num>
+  <w:num w:numId="13">
+    <w:abstractNumId w:val="9"/>
   </w:num>
 </w:numbering>
 </file>
@@ -5620,6 +7747,19 @@
       <w:iCs/>
     </w:rPr>
   </w:style>
+  <w:style w:type="character" w:styleId="HTMLCode">
+    <w:name w:val="HTML Code"/>
+    <w:basedOn w:val="DefaultParagraphFont"/>
+    <w:uiPriority w:val="99"/>
+    <w:semiHidden/>
+    <w:unhideWhenUsed/>
+    <w:rsid w:val="00572092"/>
+    <w:rPr>
+      <w:rFonts w:ascii="Courier New" w:eastAsia="Times New Roman" w:hAnsi="Courier New" w:cs="Courier New"/>
+      <w:sz w:val="20"/>
+      <w:szCs w:val="20"/>
+    </w:rPr>
+  </w:style>
 </w:styles>
 </file>
 

</xml_diff>